<commit_message>
adjusting class Cart, views and templates
</commit_message>
<xml_diff>
--- a/Comandos docker.docx
+++ b/Comandos docker.docx
@@ -84,327 +84,509 @@
       <w:r>
         <w:t>-</w:t>
       </w:r>
+      <w:r>
+        <w:t>d</w:t>
+      </w:r>
+    </w:p>
+    <w:p>
+      <w:r>
+        <w:t>Para visualizar os logs</w:t>
+      </w:r>
+    </w:p>
+    <w:p>
+      <w:proofErr w:type="spellStart"/>
+      <w:r>
+        <w:t>Docker-compose</w:t>
+      </w:r>
+      <w:proofErr w:type="spellEnd"/>
+      <w:r>
+        <w:t xml:space="preserve"> logs</w:t>
+      </w:r>
+    </w:p>
+    <w:p>
+      <w:r>
+        <w:t>E para fazer qualquer outra coisa com o manage.py</w:t>
+      </w:r>
+    </w:p>
+    <w:p>
+      <w:pPr>
+        <w:rPr>
+          <w:u w:val="single"/>
+        </w:rPr>
+      </w:pPr>
+      <w:proofErr w:type="spellStart"/>
+      <w:r>
+        <w:t>Docker-compose</w:t>
+      </w:r>
+      <w:proofErr w:type="spellEnd"/>
+      <w:r>
+        <w:t xml:space="preserve"> </w:t>
+      </w:r>
+      <w:proofErr w:type="spellStart"/>
+      <w:r>
+        <w:t>exec</w:t>
+      </w:r>
+      <w:proofErr w:type="spellEnd"/>
+      <w:r>
+        <w:t xml:space="preserve"> web </w:t>
+      </w:r>
+      <w:proofErr w:type="spellStart"/>
+      <w:r>
+        <w:t>python</w:t>
+      </w:r>
+      <w:proofErr w:type="spellEnd"/>
+      <w:r>
+        <w:t xml:space="preserve"> manage.py </w:t>
+      </w:r>
+      <w:proofErr w:type="spellStart"/>
+      <w:r>
+        <w:t>makemigrations</w:t>
+      </w:r>
+      <w:proofErr w:type="spellEnd"/>
+    </w:p>
+    <w:p>
+      <w:pPr>
+        <w:rPr>
+          <w:u w:val="single"/>
+        </w:rPr>
+      </w:pPr>
+      <w:proofErr w:type="spellStart"/>
+      <w:r>
+        <w:rPr>
+          <w:u w:val="single"/>
+        </w:rPr>
+        <w:t>Docker-compose</w:t>
+      </w:r>
+      <w:proofErr w:type="spellEnd"/>
+      <w:r>
+        <w:rPr>
+          <w:u w:val="single"/>
+        </w:rPr>
+        <w:t xml:space="preserve"> </w:t>
+      </w:r>
+      <w:proofErr w:type="spellStart"/>
+      <w:r>
+        <w:rPr>
+          <w:u w:val="single"/>
+        </w:rPr>
+        <w:t>exec</w:t>
+      </w:r>
+      <w:proofErr w:type="spellEnd"/>
+      <w:r>
+        <w:rPr>
+          <w:u w:val="single"/>
+        </w:rPr>
+        <w:t xml:space="preserve"> web </w:t>
+      </w:r>
+      <w:proofErr w:type="spellStart"/>
+      <w:r>
+        <w:rPr>
+          <w:u w:val="single"/>
+        </w:rPr>
+        <w:t>pyhton</w:t>
+      </w:r>
+      <w:proofErr w:type="spellEnd"/>
+      <w:r>
+        <w:rPr>
+          <w:u w:val="single"/>
+        </w:rPr>
+        <w:t xml:space="preserve"> manage.py </w:t>
+      </w:r>
+      <w:proofErr w:type="spellStart"/>
+      <w:r>
+        <w:rPr>
+          <w:u w:val="single"/>
+        </w:rPr>
+        <w:t>migrate</w:t>
+      </w:r>
+      <w:proofErr w:type="spellEnd"/>
+    </w:p>
+    <w:p>
+      <w:pPr>
+        <w:rPr>
+          <w:u w:val="single"/>
+        </w:rPr>
+      </w:pPr>
+      <w:r>
+        <w:rPr>
+          <w:u w:val="single"/>
+        </w:rPr>
+        <w:t xml:space="preserve">Rodando o </w:t>
+      </w:r>
+      <w:proofErr w:type="spellStart"/>
+      <w:r>
+        <w:rPr>
+          <w:u w:val="single"/>
+        </w:rPr>
+        <w:t>pytest</w:t>
+      </w:r>
+      <w:proofErr w:type="spellEnd"/>
+    </w:p>
+    <w:p>
+      <w:pPr>
+        <w:rPr>
+          <w:u w:val="single"/>
+        </w:rPr>
+      </w:pPr>
+      <w:proofErr w:type="spellStart"/>
+      <w:r>
+        <w:rPr>
+          <w:u w:val="single"/>
+        </w:rPr>
+        <w:t>Docker-compose</w:t>
+      </w:r>
+      <w:proofErr w:type="spellEnd"/>
+      <w:r>
+        <w:rPr>
+          <w:u w:val="single"/>
+        </w:rPr>
+        <w:t xml:space="preserve"> </w:t>
+      </w:r>
+      <w:proofErr w:type="spellStart"/>
+      <w:r>
+        <w:rPr>
+          <w:u w:val="single"/>
+        </w:rPr>
+        <w:t>exec</w:t>
+      </w:r>
+      <w:proofErr w:type="spellEnd"/>
+      <w:r>
+        <w:rPr>
+          <w:u w:val="single"/>
+        </w:rPr>
+        <w:t xml:space="preserve"> web </w:t>
+      </w:r>
+      <w:proofErr w:type="spellStart"/>
+      <w:r>
+        <w:rPr>
+          <w:u w:val="single"/>
+        </w:rPr>
+        <w:t>pytest</w:t>
+      </w:r>
+      <w:proofErr w:type="spellEnd"/>
+      <w:r>
+        <w:rPr>
+          <w:u w:val="single"/>
+        </w:rPr>
+        <w:t xml:space="preserve"> </w:t>
+      </w:r>
+      <w:r>
+        <w:rPr>
+          <w:u w:val="single"/>
+        </w:rPr>
+        <w:t>-</w:t>
+      </w:r>
+      <w:r>
+        <w:rPr>
+          <w:u w:val="single"/>
+        </w:rPr>
+        <w:t>x</w:t>
+      </w:r>
+    </w:p>
+    <w:p>
+      <w:pPr>
+        <w:rPr>
+          <w:u w:val="single"/>
+        </w:rPr>
+      </w:pPr>
+      <w:proofErr w:type="spellStart"/>
+      <w:r>
+        <w:rPr>
+          <w:u w:val="single"/>
+        </w:rPr>
+        <w:t>Docker-compose</w:t>
+      </w:r>
+      <w:proofErr w:type="spellEnd"/>
+      <w:r>
+        <w:rPr>
+          <w:u w:val="single"/>
+        </w:rPr>
+        <w:t xml:space="preserve"> </w:t>
+      </w:r>
+      <w:proofErr w:type="spellStart"/>
+      <w:r>
+        <w:rPr>
+          <w:u w:val="single"/>
+        </w:rPr>
+        <w:t>exec</w:t>
+      </w:r>
+      <w:proofErr w:type="spellEnd"/>
+      <w:r>
+        <w:rPr>
+          <w:u w:val="single"/>
+        </w:rPr>
+        <w:t xml:space="preserve"> web </w:t>
+      </w:r>
+      <w:proofErr w:type="spellStart"/>
+      <w:r>
+        <w:rPr>
+          <w:u w:val="single"/>
+        </w:rPr>
+        <w:t>pytest</w:t>
+      </w:r>
+      <w:proofErr w:type="spellEnd"/>
+      <w:r>
+        <w:rPr>
+          <w:u w:val="single"/>
+        </w:rPr>
+        <w:t xml:space="preserve"> -x --</w:t>
+      </w:r>
+      <w:proofErr w:type="spellStart"/>
+      <w:r>
+        <w:rPr>
+          <w:u w:val="single"/>
+        </w:rPr>
+        <w:t>cov</w:t>
+      </w:r>
+      <w:proofErr w:type="spellEnd"/>
+    </w:p>
+    <w:p>
+      <w:pPr>
+        <w:rPr>
+          <w:u w:val="single"/>
+        </w:rPr>
+      </w:pPr>
+    </w:p>
+    <w:p>
+      <w:r>
+        <w:t xml:space="preserve">Instala os produtos no banco de dados a partir de uma </w:t>
+      </w:r>
+      <w:proofErr w:type="spellStart"/>
+      <w:r>
+        <w:t>fixtures</w:t>
+      </w:r>
+      <w:proofErr w:type="spellEnd"/>
+      <w:r>
+        <w:t>, no caso produtos</w:t>
+      </w:r>
+    </w:p>
+    <w:p>
+      <w:proofErr w:type="spellStart"/>
+      <w:proofErr w:type="gramStart"/>
+      <w:r>
+        <w:t>docker</w:t>
+      </w:r>
+      <w:proofErr w:type="gramEnd"/>
+      <w:r>
+        <w:t>-compose</w:t>
+      </w:r>
+      <w:proofErr w:type="spellEnd"/>
+      <w:r>
+        <w:t xml:space="preserve"> </w:t>
+      </w:r>
+      <w:proofErr w:type="spellStart"/>
+      <w:r>
+        <w:t>exec</w:t>
+      </w:r>
+      <w:proofErr w:type="spellEnd"/>
+      <w:r>
+        <w:t xml:space="preserve"> web </w:t>
+      </w:r>
+      <w:proofErr w:type="spellStart"/>
+      <w:r>
+        <w:t>python</w:t>
+      </w:r>
+      <w:proofErr w:type="spellEnd"/>
+      <w:r>
+        <w:t xml:space="preserve"> manage.py </w:t>
+      </w:r>
+      <w:proofErr w:type="spellStart"/>
+      <w:r>
+        <w:t>loaddata</w:t>
+      </w:r>
+      <w:proofErr w:type="spellEnd"/>
+      <w:r>
+        <w:t xml:space="preserve"> </w:t>
+      </w:r>
+      <w:proofErr w:type="spellStart"/>
+      <w:r>
+        <w:t>products</w:t>
+      </w:r>
+      <w:proofErr w:type="spellEnd"/>
+    </w:p>
+    <w:p/>
+    <w:p>
+      <w:proofErr w:type="gramStart"/>
+      <w:r>
+        <w:t>limpando</w:t>
+      </w:r>
+      <w:proofErr w:type="gramEnd"/>
+      <w:r>
+        <w:t xml:space="preserve"> </w:t>
+      </w:r>
+      <w:proofErr w:type="spellStart"/>
+      <w:r>
+        <w:t>sessions</w:t>
+      </w:r>
+      <w:proofErr w:type="spellEnd"/>
+    </w:p>
+    <w:p>
+      <w:pPr>
+        <w:rPr>
+          <w:highlight w:val="yellow"/>
+        </w:rPr>
+      </w:pPr>
+      <w:proofErr w:type="spellStart"/>
+      <w:proofErr w:type="gramStart"/>
+      <w:r>
+        <w:rPr>
+          <w:highlight w:val="yellow"/>
+        </w:rPr>
+        <w:t>docker</w:t>
+      </w:r>
+      <w:proofErr w:type="gramEnd"/>
+      <w:r>
+        <w:rPr>
+          <w:highlight w:val="yellow"/>
+        </w:rPr>
+        <w:t>-exec</w:t>
+      </w:r>
+      <w:proofErr w:type="spellEnd"/>
+      <w:r>
+        <w:rPr>
+          <w:highlight w:val="yellow"/>
+        </w:rPr>
+        <w:t xml:space="preserve"> web </w:t>
+      </w:r>
+      <w:proofErr w:type="spellStart"/>
+      <w:r>
+        <w:rPr>
+          <w:highlight w:val="yellow"/>
+        </w:rPr>
+        <w:t>python</w:t>
+      </w:r>
+      <w:proofErr w:type="spellEnd"/>
+      <w:r>
+        <w:rPr>
+          <w:highlight w:val="yellow"/>
+        </w:rPr>
+        <w:t xml:space="preserve"> manage.py </w:t>
+      </w:r>
+      <w:proofErr w:type="spellStart"/>
+      <w:r>
+        <w:rPr>
+          <w:highlight w:val="yellow"/>
+        </w:rPr>
+        <w:t>shell</w:t>
+      </w:r>
+      <w:proofErr w:type="spellEnd"/>
+    </w:p>
+    <w:p>
+      <w:pPr>
+        <w:rPr>
+          <w:highlight w:val="yellow"/>
+        </w:rPr>
+      </w:pPr>
+      <w:proofErr w:type="spellStart"/>
+      <w:proofErr w:type="gramStart"/>
+      <w:r>
+        <w:rPr>
+          <w:highlight w:val="yellow"/>
+        </w:rPr>
+        <w:t>from</w:t>
+      </w:r>
+      <w:proofErr w:type="spellEnd"/>
+      <w:proofErr w:type="gramEnd"/>
+      <w:r>
+        <w:rPr>
+          <w:highlight w:val="yellow"/>
+        </w:rPr>
+        <w:t xml:space="preserve"> </w:t>
+      </w:r>
+      <w:proofErr w:type="spellStart"/>
+      <w:r>
+        <w:rPr>
+          <w:highlight w:val="yellow"/>
+        </w:rPr>
+        <w:t>django.contrib.sessions.models</w:t>
+      </w:r>
+      <w:proofErr w:type="spellEnd"/>
+      <w:r>
+        <w:rPr>
+          <w:highlight w:val="yellow"/>
+        </w:rPr>
+        <w:t xml:space="preserve"> </w:t>
+      </w:r>
+      <w:proofErr w:type="spellStart"/>
+      <w:r>
+        <w:rPr>
+          <w:highlight w:val="yellow"/>
+        </w:rPr>
+        <w:t>import</w:t>
+      </w:r>
+      <w:proofErr w:type="spellEnd"/>
+      <w:r>
+        <w:rPr>
+          <w:highlight w:val="yellow"/>
+        </w:rPr>
+        <w:t xml:space="preserve"> </w:t>
+      </w:r>
+      <w:proofErr w:type="spellStart"/>
+      <w:r>
+        <w:rPr>
+          <w:highlight w:val="yellow"/>
+        </w:rPr>
+        <w:t>Session</w:t>
+      </w:r>
+      <w:proofErr w:type="spellEnd"/>
+    </w:p>
+    <w:p>
+      <w:pPr>
+        <w:rPr>
+          <w:highlight w:val="yellow"/>
+        </w:rPr>
+      </w:pPr>
+      <w:proofErr w:type="spellStart"/>
+      <w:proofErr w:type="gramStart"/>
+      <w:r>
+        <w:rPr>
+          <w:highlight w:val="yellow"/>
+        </w:rPr>
+        <w:t>Session.objects.all</w:t>
+      </w:r>
+      <w:proofErr w:type="spellEnd"/>
+      <w:r>
+        <w:rPr>
+          <w:highlight w:val="yellow"/>
+        </w:rPr>
+        <w:t>(</w:t>
+      </w:r>
+      <w:proofErr w:type="gramEnd"/>
+      <w:r>
+        <w:rPr>
+          <w:highlight w:val="yellow"/>
+        </w:rPr>
+        <w:t>)</w:t>
+      </w:r>
+    </w:p>
+    <w:p>
+      <w:proofErr w:type="spellStart"/>
+      <w:proofErr w:type="gramStart"/>
+      <w:r>
+        <w:rPr>
+          <w:highlight w:val="yellow"/>
+        </w:rPr>
+        <w:t>Session.objects.all</w:t>
+      </w:r>
+      <w:proofErr w:type="spellEnd"/>
+      <w:r>
+        <w:rPr>
+          <w:highlight w:val="yellow"/>
+        </w:rPr>
+        <w:t>(</w:t>
+      </w:r>
+      <w:proofErr w:type="gramEnd"/>
+      <w:r>
+        <w:rPr>
+          <w:highlight w:val="yellow"/>
+        </w:rPr>
+        <w:t>).delete()</w:t>
+      </w:r>
+    </w:p>
+    <w:p/>
+    <w:p>
       <w:bookmarkStart w:id="0" w:name="_GoBack"/>
       <w:bookmarkEnd w:id="0"/>
-      <w:r>
-        <w:t>d</w:t>
-      </w:r>
-    </w:p>
-    <w:p>
-      <w:r>
-        <w:t>Para visualizar os logs</w:t>
-      </w:r>
-    </w:p>
-    <w:p>
-      <w:proofErr w:type="spellStart"/>
-      <w:r>
-        <w:t>Docker-compose</w:t>
-      </w:r>
-      <w:proofErr w:type="spellEnd"/>
-      <w:r>
-        <w:t xml:space="preserve"> logs</w:t>
-      </w:r>
-    </w:p>
-    <w:p>
-      <w:r>
-        <w:t>E para fazer qualquer outra coisa com o manage.py</w:t>
-      </w:r>
-    </w:p>
-    <w:p>
-      <w:pPr>
-        <w:rPr>
-          <w:u w:val="single"/>
-        </w:rPr>
-      </w:pPr>
-      <w:proofErr w:type="spellStart"/>
-      <w:r>
-        <w:t>Docker-compose</w:t>
-      </w:r>
-      <w:proofErr w:type="spellEnd"/>
-      <w:r>
-        <w:t xml:space="preserve"> </w:t>
-      </w:r>
-      <w:proofErr w:type="spellStart"/>
-      <w:r>
-        <w:t>exec</w:t>
-      </w:r>
-      <w:proofErr w:type="spellEnd"/>
-      <w:r>
-        <w:t xml:space="preserve"> web </w:t>
-      </w:r>
-      <w:proofErr w:type="spellStart"/>
-      <w:r>
-        <w:t>python</w:t>
-      </w:r>
-      <w:proofErr w:type="spellEnd"/>
-      <w:r>
-        <w:t xml:space="preserve"> manage.py </w:t>
-      </w:r>
-      <w:proofErr w:type="spellStart"/>
-      <w:r>
-        <w:t>makemigrations</w:t>
-      </w:r>
-      <w:proofErr w:type="spellEnd"/>
-    </w:p>
-    <w:p>
-      <w:pPr>
-        <w:rPr>
-          <w:u w:val="single"/>
-        </w:rPr>
-      </w:pPr>
-      <w:proofErr w:type="spellStart"/>
-      <w:r>
-        <w:rPr>
-          <w:u w:val="single"/>
-        </w:rPr>
-        <w:t>Docker-compose</w:t>
-      </w:r>
-      <w:proofErr w:type="spellEnd"/>
-      <w:r>
-        <w:rPr>
-          <w:u w:val="single"/>
-        </w:rPr>
-        <w:t xml:space="preserve"> </w:t>
-      </w:r>
-      <w:proofErr w:type="spellStart"/>
-      <w:r>
-        <w:rPr>
-          <w:u w:val="single"/>
-        </w:rPr>
-        <w:t>exec</w:t>
-      </w:r>
-      <w:proofErr w:type="spellEnd"/>
-      <w:r>
-        <w:rPr>
-          <w:u w:val="single"/>
-        </w:rPr>
-        <w:t xml:space="preserve"> web </w:t>
-      </w:r>
-      <w:proofErr w:type="spellStart"/>
-      <w:r>
-        <w:rPr>
-          <w:u w:val="single"/>
-        </w:rPr>
-        <w:t>pyhton</w:t>
-      </w:r>
-      <w:proofErr w:type="spellEnd"/>
-      <w:r>
-        <w:rPr>
-          <w:u w:val="single"/>
-        </w:rPr>
-        <w:t xml:space="preserve"> manage.py </w:t>
-      </w:r>
-      <w:proofErr w:type="spellStart"/>
-      <w:r>
-        <w:rPr>
-          <w:u w:val="single"/>
-        </w:rPr>
-        <w:t>migrate</w:t>
-      </w:r>
-      <w:proofErr w:type="spellEnd"/>
-    </w:p>
-    <w:p>
-      <w:pPr>
-        <w:rPr>
-          <w:u w:val="single"/>
-        </w:rPr>
-      </w:pPr>
-      <w:r>
-        <w:rPr>
-          <w:u w:val="single"/>
-        </w:rPr>
-        <w:t xml:space="preserve">Rodando o </w:t>
-      </w:r>
-      <w:proofErr w:type="spellStart"/>
-      <w:r>
-        <w:rPr>
-          <w:u w:val="single"/>
-        </w:rPr>
-        <w:t>pytest</w:t>
-      </w:r>
-      <w:proofErr w:type="spellEnd"/>
-    </w:p>
-    <w:p>
-      <w:pPr>
-        <w:rPr>
-          <w:u w:val="single"/>
-        </w:rPr>
-      </w:pPr>
-      <w:proofErr w:type="spellStart"/>
-      <w:r>
-        <w:rPr>
-          <w:u w:val="single"/>
-        </w:rPr>
-        <w:t>Docker-compose</w:t>
-      </w:r>
-      <w:proofErr w:type="spellEnd"/>
-      <w:r>
-        <w:rPr>
-          <w:u w:val="single"/>
-        </w:rPr>
-        <w:t xml:space="preserve"> </w:t>
-      </w:r>
-      <w:proofErr w:type="spellStart"/>
-      <w:r>
-        <w:rPr>
-          <w:u w:val="single"/>
-        </w:rPr>
-        <w:t>exec</w:t>
-      </w:r>
-      <w:proofErr w:type="spellEnd"/>
-      <w:r>
-        <w:rPr>
-          <w:u w:val="single"/>
-        </w:rPr>
-        <w:t xml:space="preserve"> web </w:t>
-      </w:r>
-      <w:proofErr w:type="spellStart"/>
-      <w:r>
-        <w:rPr>
-          <w:u w:val="single"/>
-        </w:rPr>
-        <w:t>pytest</w:t>
-      </w:r>
-      <w:proofErr w:type="spellEnd"/>
-      <w:r>
-        <w:rPr>
-          <w:u w:val="single"/>
-        </w:rPr>
-        <w:t xml:space="preserve"> </w:t>
-      </w:r>
-      <w:r>
-        <w:rPr>
-          <w:u w:val="single"/>
-        </w:rPr>
-        <w:t>-</w:t>
-      </w:r>
-      <w:r>
-        <w:rPr>
-          <w:u w:val="single"/>
-        </w:rPr>
-        <w:t>x</w:t>
-      </w:r>
-    </w:p>
-    <w:p>
-      <w:pPr>
-        <w:rPr>
-          <w:u w:val="single"/>
-        </w:rPr>
-      </w:pPr>
-      <w:proofErr w:type="spellStart"/>
-      <w:r>
-        <w:rPr>
-          <w:u w:val="single"/>
-        </w:rPr>
-        <w:t>Docker-compose</w:t>
-      </w:r>
-      <w:proofErr w:type="spellEnd"/>
-      <w:r>
-        <w:rPr>
-          <w:u w:val="single"/>
-        </w:rPr>
-        <w:t xml:space="preserve"> </w:t>
-      </w:r>
-      <w:proofErr w:type="spellStart"/>
-      <w:r>
-        <w:rPr>
-          <w:u w:val="single"/>
-        </w:rPr>
-        <w:t>exec</w:t>
-      </w:r>
-      <w:proofErr w:type="spellEnd"/>
-      <w:r>
-        <w:rPr>
-          <w:u w:val="single"/>
-        </w:rPr>
-        <w:t xml:space="preserve"> web </w:t>
-      </w:r>
-      <w:proofErr w:type="spellStart"/>
-      <w:r>
-        <w:rPr>
-          <w:u w:val="single"/>
-        </w:rPr>
-        <w:t>pytest</w:t>
-      </w:r>
-      <w:proofErr w:type="spellEnd"/>
-      <w:r>
-        <w:rPr>
-          <w:u w:val="single"/>
-        </w:rPr>
-        <w:t xml:space="preserve"> -x --</w:t>
-      </w:r>
-      <w:proofErr w:type="spellStart"/>
-      <w:r>
-        <w:rPr>
-          <w:u w:val="single"/>
-        </w:rPr>
-        <w:t>cov</w:t>
-      </w:r>
-      <w:proofErr w:type="spellEnd"/>
-    </w:p>
-    <w:p>
-      <w:pPr>
-        <w:rPr>
-          <w:u w:val="single"/>
-        </w:rPr>
-      </w:pPr>
-    </w:p>
-    <w:p>
-      <w:r>
-        <w:t xml:space="preserve">Instala os produtos no banco de dados a partir de uma </w:t>
-      </w:r>
-      <w:proofErr w:type="spellStart"/>
-      <w:r>
-        <w:t>fixtures</w:t>
-      </w:r>
-      <w:proofErr w:type="spellEnd"/>
-      <w:r>
-        <w:t>, no caso produtos</w:t>
-      </w:r>
-    </w:p>
-    <w:p>
-      <w:proofErr w:type="spellStart"/>
-      <w:proofErr w:type="gramStart"/>
-      <w:r>
-        <w:t>docker</w:t>
-      </w:r>
-      <w:proofErr w:type="gramEnd"/>
-      <w:r>
-        <w:t>-compose</w:t>
-      </w:r>
-      <w:proofErr w:type="spellEnd"/>
-      <w:r>
-        <w:t xml:space="preserve"> </w:t>
-      </w:r>
-      <w:proofErr w:type="spellStart"/>
-      <w:r>
-        <w:t>exec</w:t>
-      </w:r>
-      <w:proofErr w:type="spellEnd"/>
-      <w:r>
-        <w:t xml:space="preserve"> web </w:t>
-      </w:r>
-      <w:proofErr w:type="spellStart"/>
-      <w:r>
-        <w:t>python</w:t>
-      </w:r>
-      <w:proofErr w:type="spellEnd"/>
-      <w:r>
-        <w:t xml:space="preserve"> manage.py </w:t>
-      </w:r>
-      <w:proofErr w:type="spellStart"/>
-      <w:r>
-        <w:t>loaddata</w:t>
-      </w:r>
-      <w:proofErr w:type="spellEnd"/>
-      <w:r>
-        <w:t xml:space="preserve"> </w:t>
-      </w:r>
-      <w:proofErr w:type="spellStart"/>
-      <w:r>
-        <w:t>products</w:t>
-      </w:r>
-      <w:proofErr w:type="spellEnd"/>
     </w:p>
     <w:p/>
     <w:sectPr>

</xml_diff>